<commit_message>
Add new messages for more decoupled code
</commit_message>
<xml_diff>
--- a/Projects/steering/Assignment1.docx
+++ b/Projects/steering/Assignment1.docx
@@ -1,6 +1,6 @@
 
 <file path=word/document.xml><?xml version="1.0" encoding="utf-8"?>
-<w:document xmlns:wpc="http://schemas.microsoft.com/office/word/2010/wordprocessingCanvas" xmlns:cx="http://schemas.microsoft.com/office/drawing/2014/chartex" xmlns:mc="http://schemas.openxmlformats.org/markup-compatibility/2006" xmlns:o="urn:schemas-microsoft-com:office:office" xmlns:r="http://schemas.openxmlformats.org/officeDocument/2006/relationships" xmlns:m="http://schemas.openxmlformats.org/officeDocument/2006/math" xmlns:v="urn:schemas-microsoft-com:vml" xmlns:wp14="http://schemas.microsoft.com/office/word/2010/wordprocessingDrawing" xmlns:wp="http://schemas.openxmlformats.org/drawingml/2006/wordprocessingDrawing" xmlns:w10="urn:schemas-microsoft-com:office:word" xmlns:w="http://schemas.openxmlformats.org/wordprocessingml/2006/main" xmlns:w14="http://schemas.microsoft.com/office/word/2010/wordml" xmlns:w15="http://schemas.microsoft.com/office/word/2012/wordml" xmlns:w16se="http://schemas.microsoft.com/office/word/2015/wordml/symex" xmlns:wpg="http://schemas.microsoft.com/office/word/2010/wordprocessingGroup" xmlns:wpi="http://schemas.microsoft.com/office/word/2010/wordprocessingInk" xmlns:wne="http://schemas.microsoft.com/office/word/2006/wordml" xmlns:wps="http://schemas.microsoft.com/office/word/2010/wordprocessingShape" mc:Ignorable="w14 w15 w16se wp14">
+<w:document xmlns:wpc="http://schemas.microsoft.com/office/word/2010/wordprocessingCanvas" xmlns:mc="http://schemas.openxmlformats.org/markup-compatibility/2006" xmlns:o="urn:schemas-microsoft-com:office:office" xmlns:r="http://schemas.openxmlformats.org/officeDocument/2006/relationships" xmlns:m="http://schemas.openxmlformats.org/officeDocument/2006/math" xmlns:v="urn:schemas-microsoft-com:vml" xmlns:wp14="http://schemas.microsoft.com/office/word/2010/wordprocessingDrawing" xmlns:wp="http://schemas.openxmlformats.org/drawingml/2006/wordprocessingDrawing" xmlns:w10="urn:schemas-microsoft-com:office:word" xmlns:w="http://schemas.openxmlformats.org/wordprocessingml/2006/main" xmlns:w14="http://schemas.microsoft.com/office/word/2010/wordml" xmlns:w15="http://schemas.microsoft.com/office/word/2012/wordml" xmlns:wpg="http://schemas.microsoft.com/office/word/2010/wordprocessingGroup" xmlns:wpi="http://schemas.microsoft.com/office/word/2010/wordprocessingInk" xmlns:wne="http://schemas.microsoft.com/office/word/2006/wordml" xmlns:wps="http://schemas.microsoft.com/office/word/2010/wordprocessingShape" mc:Ignorable="w14 w15 wp14">
   <w:body>
     <w:p>
       <w:pPr>
@@ -23,8 +23,6 @@
       <w:r>
         <w:t>Cory Smith</w:t>
       </w:r>
-      <w:bookmarkStart w:id="0" w:name="_GoBack"/>
-      <w:bookmarkEnd w:id="0"/>
     </w:p>
     <w:p/>
     <w:p>
@@ -285,16 +283,7 @@
           <w:sz w:val="19"/>
           <w:szCs w:val="19"/>
         </w:rPr>
-        <w:t xml:space="preserve"> </w:t>
-      </w:r>
-      <w:r>
-        <w:rPr>
-          <w:rFonts w:ascii="Consolas" w:hAnsi="Consolas" w:cs="Consolas"/>
-          <w:color w:val="000000"/>
-          <w:sz w:val="19"/>
-          <w:szCs w:val="19"/>
-        </w:rPr>
-        <w:t>mAvailableIDs</w:t>
+        <w:t xml:space="preserve"> mAvailableIDs</w:t>
       </w:r>
       <w:r>
         <w:t xml:space="preserve"> – Stack of ID’s that can be assigned to units. When units are removed their id is pushed into the list</w:t>
@@ -1052,16 +1041,7 @@
           <w:sz w:val="19"/>
           <w:szCs w:val="19"/>
         </w:rPr>
-        <w:t>)</w:t>
-      </w:r>
-      <w:r>
-        <w:rPr>
-          <w:rFonts w:ascii="Consolas" w:hAnsi="Consolas" w:cs="Consolas"/>
-          <w:color w:val="000000"/>
-          <w:sz w:val="19"/>
-          <w:szCs w:val="19"/>
-        </w:rPr>
-        <w:t xml:space="preserve"> </w:t>
+        <w:t xml:space="preserve">) </w:t>
       </w:r>
       <w:r>
         <w:t>–</w:t>
@@ -1402,16 +1382,7 @@
           <w:sz w:val="19"/>
           <w:szCs w:val="19"/>
         </w:rPr>
-        <w:t xml:space="preserve"> getMousePosition()</w:t>
-      </w:r>
-      <w:r>
-        <w:rPr>
-          <w:rFonts w:ascii="Consolas" w:hAnsi="Consolas" w:cs="Consolas"/>
-          <w:color w:val="000000"/>
-          <w:sz w:val="19"/>
-          <w:szCs w:val="19"/>
-        </w:rPr>
-        <w:t xml:space="preserve"> – Returns the current mouse position</w:t>
+        <w:t xml:space="preserve"> getMousePosition() – Returns the current mouse position</w:t>
       </w:r>
     </w:p>
     <w:p>
@@ -1576,16 +1547,7 @@
           <w:sz w:val="19"/>
           <w:szCs w:val="19"/>
         </w:rPr>
-        <w:t xml:space="preserve"> mInputType</w:t>
-      </w:r>
-      <w:r>
-        <w:rPr>
-          <w:rFonts w:ascii="Consolas" w:hAnsi="Consolas" w:cs="Consolas"/>
-          <w:color w:val="000000"/>
-          <w:sz w:val="19"/>
-          <w:szCs w:val="19"/>
-        </w:rPr>
-        <w:t xml:space="preserve"> – The type of input this message is for</w:t>
+        <w:t xml:space="preserve"> mInputType – The type of input this message is for</w:t>
       </w:r>
     </w:p>
     <w:p>
@@ -1688,16 +1650,7 @@
           <w:sz w:val="19"/>
           <w:szCs w:val="19"/>
         </w:rPr>
-        <w:t xml:space="preserve"> getKeyCode()</w:t>
-      </w:r>
-      <w:r>
-        <w:rPr>
-          <w:rFonts w:ascii="Consolas" w:hAnsi="Consolas" w:cs="Consolas"/>
-          <w:color w:val="000000"/>
-          <w:sz w:val="19"/>
-          <w:szCs w:val="19"/>
-        </w:rPr>
-        <w:t xml:space="preserve"> – Returns mKeyCode</w:t>
+        <w:t xml:space="preserve"> getKeyCode() – Returns mKeyCode</w:t>
       </w:r>
     </w:p>
     <w:p>
@@ -1727,16 +1680,16 @@
           <w:sz w:val="19"/>
           <w:szCs w:val="19"/>
         </w:rPr>
-        <w:t xml:space="preserve"> process()</w:t>
-      </w:r>
-      <w:r>
-        <w:rPr>
-          <w:rFonts w:ascii="Consolas" w:hAnsi="Consolas" w:cs="Consolas"/>
-          <w:color w:val="000000"/>
-          <w:sz w:val="19"/>
-          <w:szCs w:val="19"/>
-        </w:rPr>
-        <w:t xml:space="preserve"> – Processes the message</w:t>
+        <w:t xml:space="preserve"> process() – Processes the </w:t>
+      </w:r>
+      <w:r>
+        <w:rPr>
+          <w:rFonts w:ascii="Consolas" w:hAnsi="Consolas" w:cs="Consolas"/>
+          <w:color w:val="000000"/>
+          <w:sz w:val="19"/>
+          <w:szCs w:val="19"/>
+        </w:rPr>
+        <w:t>input</w:t>
       </w:r>
     </w:p>
     <w:p>
@@ -1766,52 +1719,43 @@
           <w:sz w:val="19"/>
           <w:szCs w:val="19"/>
         </w:rPr>
-        <w:t xml:space="preserve"> addUnitByType(</w:t>
-      </w:r>
-      <w:r>
-        <w:rPr>
-          <w:rFonts w:ascii="Consolas" w:hAnsi="Consolas" w:cs="Consolas"/>
-          <w:color w:val="2B91AF"/>
-          <w:sz w:val="19"/>
-          <w:szCs w:val="19"/>
-        </w:rPr>
-        <w:t>UnitType</w:t>
-      </w:r>
-      <w:r>
-        <w:rPr>
-          <w:rFonts w:ascii="Consolas" w:hAnsi="Consolas" w:cs="Consolas"/>
-          <w:color w:val="000000"/>
-          <w:sz w:val="19"/>
-          <w:szCs w:val="19"/>
-        </w:rPr>
-        <w:t xml:space="preserve"> </w:t>
-      </w:r>
-      <w:r>
-        <w:rPr>
-          <w:rFonts w:ascii="Consolas" w:hAnsi="Consolas" w:cs="Consolas"/>
-          <w:color w:val="808080"/>
-          <w:sz w:val="19"/>
-          <w:szCs w:val="19"/>
-        </w:rPr>
-        <w:t>_type</w:t>
-      </w:r>
-      <w:r>
-        <w:rPr>
-          <w:rFonts w:ascii="Consolas" w:hAnsi="Consolas" w:cs="Consolas"/>
-          <w:color w:val="000000"/>
-          <w:sz w:val="19"/>
-          <w:szCs w:val="19"/>
-        </w:rPr>
-        <w:t>)</w:t>
-      </w:r>
-      <w:r>
-        <w:rPr>
-          <w:rFonts w:ascii="Consolas" w:hAnsi="Consolas" w:cs="Consolas"/>
-          <w:color w:val="000000"/>
-          <w:sz w:val="19"/>
-          <w:szCs w:val="19"/>
-        </w:rPr>
-        <w:t xml:space="preserve"> – Tells unitmanager new unit based on the unit type</w:t>
+        <w:t xml:space="preserve"> deleteRandomUnit() – Calls unitmanager.deleteRandomUnit()</w:t>
+      </w:r>
+    </w:p>
+    <w:p>
+      <w:pPr>
+        <w:rPr>
+          <w:b/>
+          <w:u w:val="single"/>
+        </w:rPr>
+      </w:pPr>
+    </w:p>
+    <w:p>
+      <w:pPr>
+        <w:rPr>
+          <w:b/>
+          <w:u w:val="single"/>
+        </w:rPr>
+      </w:pPr>
+      <w:r>
+        <w:rPr>
+          <w:b/>
+          <w:u w:val="single"/>
+        </w:rPr>
+        <w:t>Add Unit Message</w:t>
+      </w:r>
+    </w:p>
+    <w:p>
+      <w:pPr>
+        <w:rPr>
+          <w:u w:val="single"/>
+        </w:rPr>
+      </w:pPr>
+      <w:r>
+        <w:rPr>
+          <w:u w:val="single"/>
+        </w:rPr>
+        <w:t>Variables:</w:t>
       </w:r>
     </w:p>
     <w:p>
@@ -1819,7 +1763,7 @@
         <w:pStyle w:val="ListParagraph"/>
         <w:numPr>
           <w:ilvl w:val="0"/>
-          <w:numId w:val="6"/>
+          <w:numId w:val="8"/>
         </w:numPr>
         <w:rPr>
           <w:u w:val="single"/>
@@ -1828,6 +1772,97 @@
       <w:r>
         <w:rPr>
           <w:rFonts w:ascii="Consolas" w:hAnsi="Consolas" w:cs="Consolas"/>
+          <w:color w:val="2B91AF"/>
+          <w:sz w:val="19"/>
+          <w:szCs w:val="19"/>
+        </w:rPr>
+        <w:t>UnitType</w:t>
+      </w:r>
+      <w:r>
+        <w:rPr>
+          <w:rFonts w:ascii="Consolas" w:hAnsi="Consolas" w:cs="Consolas"/>
+          <w:color w:val="000000"/>
+          <w:sz w:val="19"/>
+          <w:szCs w:val="19"/>
+        </w:rPr>
+        <w:t xml:space="preserve"> mUnitType</w:t>
+      </w:r>
+      <w:r>
+        <w:rPr>
+          <w:rFonts w:ascii="Consolas" w:hAnsi="Consolas" w:cs="Consolas"/>
+          <w:color w:val="000000"/>
+          <w:sz w:val="19"/>
+          <w:szCs w:val="19"/>
+        </w:rPr>
+        <w:t xml:space="preserve"> – Type of unit to be added</w:t>
+      </w:r>
+    </w:p>
+    <w:p>
+      <w:pPr>
+        <w:rPr>
+          <w:u w:val="single"/>
+        </w:rPr>
+      </w:pPr>
+      <w:r>
+        <w:rPr>
+          <w:u w:val="single"/>
+        </w:rPr>
+        <w:t>Functions:</w:t>
+      </w:r>
+    </w:p>
+    <w:p>
+      <w:pPr>
+        <w:pStyle w:val="ListParagraph"/>
+        <w:numPr>
+          <w:ilvl w:val="0"/>
+          <w:numId w:val="8"/>
+        </w:numPr>
+        <w:rPr>
+          <w:u w:val="single"/>
+        </w:rPr>
+      </w:pPr>
+      <w:r>
+        <w:rPr>
+          <w:rFonts w:ascii="Consolas" w:hAnsi="Consolas" w:cs="Consolas"/>
+          <w:color w:val="2B91AF"/>
+          <w:sz w:val="19"/>
+          <w:szCs w:val="19"/>
+        </w:rPr>
+        <w:t>AddUnitMessage</w:t>
+      </w:r>
+      <w:r>
+        <w:rPr>
+          <w:rFonts w:ascii="Consolas" w:hAnsi="Consolas" w:cs="Consolas"/>
+          <w:color w:val="000000"/>
+          <w:sz w:val="19"/>
+          <w:szCs w:val="19"/>
+        </w:rPr>
+        <w:t xml:space="preserve"> getType()</w:t>
+      </w:r>
+      <w:r>
+        <w:rPr>
+          <w:rFonts w:ascii="Consolas" w:hAnsi="Consolas" w:cs="Consolas"/>
+          <w:color w:val="000000"/>
+          <w:sz w:val="19"/>
+          <w:szCs w:val="19"/>
+        </w:rPr>
+        <w:t xml:space="preserve"> – Returns mUnitType</w:t>
+      </w:r>
+    </w:p>
+    <w:p>
+      <w:pPr>
+        <w:pStyle w:val="ListParagraph"/>
+        <w:numPr>
+          <w:ilvl w:val="0"/>
+          <w:numId w:val="8"/>
+        </w:numPr>
+        <w:rPr>
+          <w:u w:val="single"/>
+        </w:rPr>
+      </w:pPr>
+      <w:r>
+        <w:rPr>
+          <w:rFonts w:ascii="Consolas" w:hAnsi="Consolas" w:cs="Consolas"/>
           <w:color w:val="0000FF"/>
           <w:sz w:val="19"/>
           <w:szCs w:val="19"/>
@@ -1841,8 +1876,84 @@
           <w:sz w:val="19"/>
           <w:szCs w:val="19"/>
         </w:rPr>
-        <w:t xml:space="preserve"> deleteRandomUnit() – Calls unitmanager.deleteRandomUnit()</w:t>
-      </w:r>
+        <w:t xml:space="preserve"> process()</w:t>
+      </w:r>
+      <w:r>
+        <w:rPr>
+          <w:rFonts w:ascii="Consolas" w:hAnsi="Consolas" w:cs="Consolas"/>
+          <w:color w:val="000000"/>
+          <w:sz w:val="19"/>
+          <w:szCs w:val="19"/>
+        </w:rPr>
+        <w:t xml:space="preserve"> - </w:t>
+      </w:r>
+      <w:r>
+        <w:rPr>
+          <w:rFonts w:ascii="Consolas" w:hAnsi="Consolas" w:cs="Consolas"/>
+          <w:color w:val="000000"/>
+          <w:sz w:val="19"/>
+          <w:szCs w:val="19"/>
+        </w:rPr>
+        <w:t>Tells</w:t>
+      </w:r>
+      <w:r>
+        <w:rPr>
+          <w:rFonts w:ascii="Consolas" w:hAnsi="Consolas" w:cs="Consolas"/>
+          <w:color w:val="000000"/>
+          <w:sz w:val="19"/>
+          <w:szCs w:val="19"/>
+        </w:rPr>
+        <w:t xml:space="preserve"> unitmanager new unit based on mUnitType</w:t>
+      </w:r>
+    </w:p>
+    <w:p>
+      <w:pPr>
+        <w:rPr>
+          <w:u w:val="single"/>
+        </w:rPr>
+      </w:pPr>
+    </w:p>
+    <w:p>
+      <w:pPr>
+        <w:rPr>
+          <w:b/>
+          <w:u w:val="single"/>
+        </w:rPr>
+      </w:pPr>
+      <w:r>
+        <w:rPr>
+          <w:b/>
+          <w:u w:val="single"/>
+        </w:rPr>
+        <w:t>Remove Rand Unit Message</w:t>
+      </w:r>
+    </w:p>
+    <w:p>
+      <w:r>
+        <w:t>Message to call removeRandomUnit of unit manager</w:t>
+      </w:r>
+    </w:p>
+    <w:p>
+      <w:pPr>
+        <w:rPr>
+          <w:b/>
+          <w:u w:val="single"/>
+        </w:rPr>
+      </w:pPr>
+      <w:r>
+        <w:rPr>
+          <w:b/>
+          <w:u w:val="single"/>
+        </w:rPr>
+        <w:t>Quit Game Message</w:t>
+      </w:r>
+    </w:p>
+    <w:p>
+      <w:r>
+        <w:t>Message to quit out of the game</w:t>
+      </w:r>
+      <w:bookmarkStart w:id="0" w:name="_GoBack"/>
+      <w:bookmarkEnd w:id="0"/>
     </w:p>
     <w:sectPr>
       <w:pgSz w:w="12240" w:h="15840"/>
@@ -1855,7 +1966,7 @@
 </file>
 
 <file path=word/numbering.xml><?xml version="1.0" encoding="utf-8"?>
-<w:numbering xmlns:wpc="http://schemas.microsoft.com/office/word/2010/wordprocessingCanvas" xmlns:cx="http://schemas.microsoft.com/office/drawing/2014/chartex" xmlns:mc="http://schemas.openxmlformats.org/markup-compatibility/2006" xmlns:o="urn:schemas-microsoft-com:office:office" xmlns:r="http://schemas.openxmlformats.org/officeDocument/2006/relationships" xmlns:m="http://schemas.openxmlformats.org/officeDocument/2006/math" xmlns:v="urn:schemas-microsoft-com:vml" xmlns:wp14="http://schemas.microsoft.com/office/word/2010/wordprocessingDrawing" xmlns:wp="http://schemas.openxmlformats.org/drawingml/2006/wordprocessingDrawing" xmlns:w10="urn:schemas-microsoft-com:office:word" xmlns:w="http://schemas.openxmlformats.org/wordprocessingml/2006/main" xmlns:w14="http://schemas.microsoft.com/office/word/2010/wordml" xmlns:w15="http://schemas.microsoft.com/office/word/2012/wordml" xmlns:w16se="http://schemas.microsoft.com/office/word/2015/wordml/symex" xmlns:wpg="http://schemas.microsoft.com/office/word/2010/wordprocessingGroup" xmlns:wpi="http://schemas.microsoft.com/office/word/2010/wordprocessingInk" xmlns:wne="http://schemas.microsoft.com/office/word/2006/wordml" xmlns:wps="http://schemas.microsoft.com/office/word/2010/wordprocessingShape" mc:Ignorable="w14 w15 w16se wp14">
+<w:numbering xmlns:wpc="http://schemas.microsoft.com/office/word/2010/wordprocessingCanvas" xmlns:mc="http://schemas.openxmlformats.org/markup-compatibility/2006" xmlns:o="urn:schemas-microsoft-com:office:office" xmlns:r="http://schemas.openxmlformats.org/officeDocument/2006/relationships" xmlns:m="http://schemas.openxmlformats.org/officeDocument/2006/math" xmlns:v="urn:schemas-microsoft-com:vml" xmlns:wp14="http://schemas.microsoft.com/office/word/2010/wordprocessingDrawing" xmlns:wp="http://schemas.openxmlformats.org/drawingml/2006/wordprocessingDrawing" xmlns:w10="urn:schemas-microsoft-com:office:word" xmlns:w="http://schemas.openxmlformats.org/wordprocessingml/2006/main" xmlns:w14="http://schemas.microsoft.com/office/word/2010/wordml" xmlns:w15="http://schemas.microsoft.com/office/word/2012/wordml" xmlns:wpg="http://schemas.microsoft.com/office/word/2010/wordprocessingGroup" xmlns:wpi="http://schemas.microsoft.com/office/word/2010/wordprocessingInk" xmlns:wne="http://schemas.microsoft.com/office/word/2006/wordml" xmlns:wps="http://schemas.microsoft.com/office/word/2010/wordprocessingShape" mc:Ignorable="w14 w15 wp14">
   <w:abstractNum w:abstractNumId="0" w15:restartNumberingAfterBreak="0">
     <w:nsid w:val="14400666"/>
     <w:multiLevelType w:val="hybridMultilevel"/>
@@ -1970,6 +2081,119 @@
     </w:lvl>
   </w:abstractNum>
   <w:abstractNum w:abstractNumId="1" w15:restartNumberingAfterBreak="0">
+    <w:nsid w:val="1E3C1C7B"/>
+    <w:multiLevelType w:val="hybridMultilevel"/>
+    <w:tmpl w:val="862826A8"/>
+    <w:lvl w:ilvl="0" w:tplc="04090001">
+      <w:start w:val="1"/>
+      <w:numFmt w:val="bullet"/>
+      <w:lvlText w:val=""/>
+      <w:lvlJc w:val="left"/>
+      <w:pPr>
+        <w:ind w:left="720" w:hanging="360"/>
+      </w:pPr>
+      <w:rPr>
+        <w:rFonts w:ascii="Symbol" w:hAnsi="Symbol" w:hint="default"/>
+      </w:rPr>
+    </w:lvl>
+    <w:lvl w:ilvl="1" w:tplc="04090003" w:tentative="1">
+      <w:start w:val="1"/>
+      <w:numFmt w:val="bullet"/>
+      <w:lvlText w:val="o"/>
+      <w:lvlJc w:val="left"/>
+      <w:pPr>
+        <w:ind w:left="1440" w:hanging="360"/>
+      </w:pPr>
+      <w:rPr>
+        <w:rFonts w:ascii="Courier New" w:hAnsi="Courier New" w:cs="Courier New" w:hint="default"/>
+      </w:rPr>
+    </w:lvl>
+    <w:lvl w:ilvl="2" w:tplc="04090005" w:tentative="1">
+      <w:start w:val="1"/>
+      <w:numFmt w:val="bullet"/>
+      <w:lvlText w:val=""/>
+      <w:lvlJc w:val="left"/>
+      <w:pPr>
+        <w:ind w:left="2160" w:hanging="360"/>
+      </w:pPr>
+      <w:rPr>
+        <w:rFonts w:ascii="Wingdings" w:hAnsi="Wingdings" w:hint="default"/>
+      </w:rPr>
+    </w:lvl>
+    <w:lvl w:ilvl="3" w:tplc="04090001" w:tentative="1">
+      <w:start w:val="1"/>
+      <w:numFmt w:val="bullet"/>
+      <w:lvlText w:val=""/>
+      <w:lvlJc w:val="left"/>
+      <w:pPr>
+        <w:ind w:left="2880" w:hanging="360"/>
+      </w:pPr>
+      <w:rPr>
+        <w:rFonts w:ascii="Symbol" w:hAnsi="Symbol" w:hint="default"/>
+      </w:rPr>
+    </w:lvl>
+    <w:lvl w:ilvl="4" w:tplc="04090003" w:tentative="1">
+      <w:start w:val="1"/>
+      <w:numFmt w:val="bullet"/>
+      <w:lvlText w:val="o"/>
+      <w:lvlJc w:val="left"/>
+      <w:pPr>
+        <w:ind w:left="3600" w:hanging="360"/>
+      </w:pPr>
+      <w:rPr>
+        <w:rFonts w:ascii="Courier New" w:hAnsi="Courier New" w:cs="Courier New" w:hint="default"/>
+      </w:rPr>
+    </w:lvl>
+    <w:lvl w:ilvl="5" w:tplc="04090005" w:tentative="1">
+      <w:start w:val="1"/>
+      <w:numFmt w:val="bullet"/>
+      <w:lvlText w:val=""/>
+      <w:lvlJc w:val="left"/>
+      <w:pPr>
+        <w:ind w:left="4320" w:hanging="360"/>
+      </w:pPr>
+      <w:rPr>
+        <w:rFonts w:ascii="Wingdings" w:hAnsi="Wingdings" w:hint="default"/>
+      </w:rPr>
+    </w:lvl>
+    <w:lvl w:ilvl="6" w:tplc="04090001" w:tentative="1">
+      <w:start w:val="1"/>
+      <w:numFmt w:val="bullet"/>
+      <w:lvlText w:val=""/>
+      <w:lvlJc w:val="left"/>
+      <w:pPr>
+        <w:ind w:left="5040" w:hanging="360"/>
+      </w:pPr>
+      <w:rPr>
+        <w:rFonts w:ascii="Symbol" w:hAnsi="Symbol" w:hint="default"/>
+      </w:rPr>
+    </w:lvl>
+    <w:lvl w:ilvl="7" w:tplc="04090003" w:tentative="1">
+      <w:start w:val="1"/>
+      <w:numFmt w:val="bullet"/>
+      <w:lvlText w:val="o"/>
+      <w:lvlJc w:val="left"/>
+      <w:pPr>
+        <w:ind w:left="5760" w:hanging="360"/>
+      </w:pPr>
+      <w:rPr>
+        <w:rFonts w:ascii="Courier New" w:hAnsi="Courier New" w:cs="Courier New" w:hint="default"/>
+      </w:rPr>
+    </w:lvl>
+    <w:lvl w:ilvl="8" w:tplc="04090005" w:tentative="1">
+      <w:start w:val="1"/>
+      <w:numFmt w:val="bullet"/>
+      <w:lvlText w:val=""/>
+      <w:lvlJc w:val="left"/>
+      <w:pPr>
+        <w:ind w:left="6480" w:hanging="360"/>
+      </w:pPr>
+      <w:rPr>
+        <w:rFonts w:ascii="Wingdings" w:hAnsi="Wingdings" w:hint="default"/>
+      </w:rPr>
+    </w:lvl>
+  </w:abstractNum>
+  <w:abstractNum w:abstractNumId="2" w15:restartNumberingAfterBreak="0">
     <w:nsid w:val="1FAA6328"/>
     <w:multiLevelType w:val="hybridMultilevel"/>
     <w:tmpl w:val="85C8AC7A"/>
@@ -2082,7 +2306,7 @@
       </w:rPr>
     </w:lvl>
   </w:abstractNum>
-  <w:abstractNum w:abstractNumId="2" w15:restartNumberingAfterBreak="0">
+  <w:abstractNum w:abstractNumId="3" w15:restartNumberingAfterBreak="0">
     <w:nsid w:val="2CD8276E"/>
     <w:multiLevelType w:val="hybridMultilevel"/>
     <w:tmpl w:val="C4883E28"/>
@@ -2195,7 +2419,7 @@
       </w:rPr>
     </w:lvl>
   </w:abstractNum>
-  <w:abstractNum w:abstractNumId="3" w15:restartNumberingAfterBreak="0">
+  <w:abstractNum w:abstractNumId="4" w15:restartNumberingAfterBreak="0">
     <w:nsid w:val="3F4A4489"/>
     <w:multiLevelType w:val="hybridMultilevel"/>
     <w:tmpl w:val="0C0A55A8"/>
@@ -2308,7 +2532,7 @@
       </w:rPr>
     </w:lvl>
   </w:abstractNum>
-  <w:abstractNum w:abstractNumId="4" w15:restartNumberingAfterBreak="0">
+  <w:abstractNum w:abstractNumId="5" w15:restartNumberingAfterBreak="0">
     <w:nsid w:val="4FC44DC5"/>
     <w:multiLevelType w:val="hybridMultilevel"/>
     <w:tmpl w:val="8B84B220"/>
@@ -2421,7 +2645,7 @@
       </w:rPr>
     </w:lvl>
   </w:abstractNum>
-  <w:abstractNum w:abstractNumId="5" w15:restartNumberingAfterBreak="0">
+  <w:abstractNum w:abstractNumId="6" w15:restartNumberingAfterBreak="0">
     <w:nsid w:val="51D055A3"/>
     <w:multiLevelType w:val="hybridMultilevel"/>
     <w:tmpl w:val="25742C04"/>
@@ -2534,7 +2758,7 @@
       </w:rPr>
     </w:lvl>
   </w:abstractNum>
-  <w:abstractNum w:abstractNumId="6" w15:restartNumberingAfterBreak="0">
+  <w:abstractNum w:abstractNumId="7" w15:restartNumberingAfterBreak="0">
     <w:nsid w:val="5AB46E26"/>
     <w:multiLevelType w:val="hybridMultilevel"/>
     <w:tmpl w:val="CD2A4814"/>
@@ -2648,31 +2872,34 @@
     </w:lvl>
   </w:abstractNum>
   <w:num w:numId="1">
-    <w:abstractNumId w:val="5"/>
+    <w:abstractNumId w:val="6"/>
   </w:num>
   <w:num w:numId="2">
-    <w:abstractNumId w:val="1"/>
+    <w:abstractNumId w:val="2"/>
   </w:num>
   <w:num w:numId="3">
-    <w:abstractNumId w:val="3"/>
+    <w:abstractNumId w:val="4"/>
   </w:num>
   <w:num w:numId="4">
     <w:abstractNumId w:val="0"/>
   </w:num>
   <w:num w:numId="5">
-    <w:abstractNumId w:val="4"/>
+    <w:abstractNumId w:val="5"/>
   </w:num>
   <w:num w:numId="6">
-    <w:abstractNumId w:val="6"/>
+    <w:abstractNumId w:val="7"/>
   </w:num>
   <w:num w:numId="7">
-    <w:abstractNumId w:val="2"/>
+    <w:abstractNumId w:val="3"/>
+  </w:num>
+  <w:num w:numId="8">
+    <w:abstractNumId w:val="1"/>
   </w:num>
 </w:numbering>
 </file>
 
 <file path=word/styles.xml><?xml version="1.0" encoding="utf-8"?>
-<w:styles xmlns:mc="http://schemas.openxmlformats.org/markup-compatibility/2006" xmlns:r="http://schemas.openxmlformats.org/officeDocument/2006/relationships" xmlns:w="http://schemas.openxmlformats.org/wordprocessingml/2006/main" xmlns:w14="http://schemas.microsoft.com/office/word/2010/wordml" xmlns:w15="http://schemas.microsoft.com/office/word/2012/wordml" xmlns:w16se="http://schemas.microsoft.com/office/word/2015/wordml/symex" mc:Ignorable="w14 w15 w16se">
+<w:styles xmlns:mc="http://schemas.openxmlformats.org/markup-compatibility/2006" xmlns:r="http://schemas.openxmlformats.org/officeDocument/2006/relationships" xmlns:w="http://schemas.openxmlformats.org/wordprocessingml/2006/main" xmlns:w14="http://schemas.microsoft.com/office/word/2010/wordml" xmlns:w15="http://schemas.microsoft.com/office/word/2012/wordml" mc:Ignorable="w14 w15">
   <w:docDefaults>
     <w:rPrDefault>
       <w:rPr>
@@ -3068,7 +3295,6 @@
   <w:style w:type="character" w:default="1" w:styleId="DefaultParagraphFont">
     <w:name w:val="Default Paragraph Font"/>
     <w:uiPriority w:val="1"/>
-    <w:semiHidden/>
     <w:unhideWhenUsed/>
   </w:style>
   <w:style w:type="table" w:default="1" w:styleId="TableNormal">

</xml_diff>